<commit_message>
storyline done and final changes
</commit_message>
<xml_diff>
--- a/Technical notes.docx
+++ b/Technical notes.docx
@@ -27,7 +27,71 @@
         <w:rPr>
           <w:lang w:val="en-GB"/>
         </w:rPr>
-        <w:t>Project</w:t>
+        <w:t xml:space="preserve">Project </w:t>
+      </w:r>
+      <w:proofErr w:type="spellStart"/>
+      <w:r>
+        <w:rPr>
+          <w:lang w:val="en-GB"/>
+        </w:rPr>
+        <w:t>Zuul</w:t>
+      </w:r>
+      <w:proofErr w:type="spellEnd"/>
+      <w:r>
+        <w:rPr>
+          <w:lang w:val="en-GB"/>
+        </w:rPr>
+        <w:br/>
+      </w:r>
+      <w:r>
+        <w:rPr>
+          <w:lang w:val="en-GB"/>
+        </w:rPr>
+        <w:t>Tit</w:t>
+      </w:r>
+      <w:r>
+        <w:rPr>
+          <w:lang w:val="en-GB"/>
+        </w:rPr>
+        <w:t>le</w:t>
+      </w:r>
+      <w:r>
+        <w:rPr>
+          <w:lang w:val="en-GB"/>
+        </w:rPr>
+        <w:t>: A boring game</w:t>
+      </w:r>
+      <w:r>
+        <w:rPr>
+          <w:lang w:val="en-GB"/>
+        </w:rPr>
+        <w:br/>
+      </w:r>
+      <w:r>
+        <w:rPr>
+          <w:lang w:val="en-GB"/>
+        </w:rPr>
+        <w:t>M</w:t>
+      </w:r>
+      <w:r>
+        <w:rPr>
+          <w:lang w:val="en-GB"/>
+        </w:rPr>
+        <w:t xml:space="preserve">ade by: </w:t>
+      </w:r>
+      <w:proofErr w:type="spellStart"/>
+      <w:r>
+        <w:rPr>
+          <w:lang w:val="en-GB"/>
+        </w:rPr>
+        <w:t>Daniëlle</w:t>
+      </w:r>
+      <w:proofErr w:type="spellEnd"/>
+      <w:r>
+        <w:rPr>
+          <w:lang w:val="en-GB"/>
+        </w:rPr>
+        <w:t xml:space="preserve"> van der Tuin</w:t>
       </w:r>
       <w:r>
         <w:rPr>
@@ -35,69 +99,49 @@
         </w:rPr>
         <w:t xml:space="preserve"> </w:t>
       </w:r>
-      <w:proofErr w:type="spellStart"/>
-      <w:r>
-        <w:rPr>
-          <w:lang w:val="en-GB"/>
-        </w:rPr>
-        <w:t>Zuul</w:t>
-      </w:r>
-      <w:proofErr w:type="spellEnd"/>
-      <w:r>
-        <w:rPr>
-          <w:lang w:val="en-GB"/>
-        </w:rPr>
-        <w:br/>
-      </w:r>
-      <w:r>
-        <w:rPr>
-          <w:lang w:val="en-GB"/>
-        </w:rPr>
-        <w:t>Tit</w:t>
-      </w:r>
-      <w:r>
-        <w:rPr>
-          <w:lang w:val="en-GB"/>
-        </w:rPr>
-        <w:t>le</w:t>
-      </w:r>
-      <w:r>
-        <w:rPr>
-          <w:lang w:val="en-GB"/>
-        </w:rPr>
-        <w:t>: A boring game</w:t>
-      </w:r>
-      <w:r>
-        <w:rPr>
-          <w:lang w:val="en-GB"/>
-        </w:rPr>
-        <w:br/>
-      </w:r>
-      <w:r>
-        <w:rPr>
-          <w:lang w:val="en-GB"/>
-        </w:rPr>
-        <w:t>M</w:t>
-      </w:r>
-      <w:r>
-        <w:rPr>
-          <w:lang w:val="en-GB"/>
-        </w:rPr>
-        <w:t xml:space="preserve">ade by: </w:t>
-      </w:r>
-      <w:proofErr w:type="spellStart"/>
-      <w:r>
-        <w:rPr>
-          <w:lang w:val="en-GB"/>
-        </w:rPr>
-        <w:t>Daniëlle</w:t>
-      </w:r>
-      <w:proofErr w:type="spellEnd"/>
-      <w:r>
-        <w:rPr>
-          <w:lang w:val="en-GB"/>
-        </w:rPr>
-        <w:t xml:space="preserve"> van der Tuin</w:t>
+      <w:r>
+        <w:rPr>
+          <w:lang w:val="en-GB"/>
+        </w:rPr>
+        <w:br/>
+        <w:t>Student number: 401098</w:t>
+      </w:r>
+      <w:r>
+        <w:rPr>
+          <w:lang w:val="en-GB"/>
+        </w:rPr>
+        <w:br/>
+        <w:t xml:space="preserve">Email: </w:t>
+      </w:r>
+      <w:r>
+        <w:rPr>
+          <w:lang w:val="en-GB"/>
+        </w:rPr>
+        <w:t>d.a.van.der.tuin@st.hanze.nl</w:t>
+      </w:r>
+      <w:r>
+        <w:rPr>
+          <w:lang w:val="en-GB"/>
+        </w:rPr>
+        <w:br/>
+      </w:r>
+      <w:r>
+        <w:rPr>
+          <w:lang w:val="en-GB"/>
+        </w:rPr>
+        <w:t>Expansions</w:t>
+      </w:r>
+      <w:r>
+        <w:rPr>
+          <w:lang w:val="en-GB"/>
+        </w:rPr>
+        <w:t>:</w:t>
+      </w:r>
+      <w:r>
+        <w:rPr>
+          <w:lang w:val="en-GB"/>
+        </w:rPr>
+        <w:t xml:space="preserve"> Trapdoor &amp;</w:t>
       </w:r>
       <w:r>
         <w:rPr>
@@ -109,105 +153,315 @@
         <w:rPr>
           <w:lang w:val="en-GB"/>
         </w:rPr>
-        <w:br/>
-        <w:t xml:space="preserve">Student number: </w:t>
-      </w:r>
-      <w:r>
-        <w:rPr>
-          <w:lang w:val="en-GB"/>
-        </w:rPr>
-        <w:t>401098</w:t>
-      </w:r>
-      <w:r>
-        <w:rPr>
-          <w:lang w:val="en-GB"/>
-        </w:rPr>
-        <w:br/>
-        <w:t xml:space="preserve">Email: </w:t>
-      </w:r>
-      <w:r>
-        <w:rPr>
-          <w:lang w:val="en-GB"/>
-        </w:rPr>
-        <w:t>d.a.van.der.tuin</w:t>
-      </w:r>
-      <w:r>
-        <w:rPr>
-          <w:lang w:val="en-GB"/>
-        </w:rPr>
-        <w:t>@st.hanze.nl</w:t>
-      </w:r>
-      <w:r>
-        <w:rPr>
-          <w:lang w:val="en-GB"/>
-        </w:rPr>
-        <w:br/>
-      </w:r>
-      <w:r>
-        <w:rPr>
+        <w:t>R</w:t>
+      </w:r>
+      <w:r>
+        <w:rPr>
+          <w:lang w:val="en-GB"/>
+        </w:rPr>
+        <w:t>estricted rooms</w:t>
+      </w:r>
+      <w:r>
+        <w:rPr>
+          <w:lang w:val="en-GB"/>
+        </w:rPr>
+        <w:br/>
+        <w:t>Datum</w:t>
+      </w:r>
+      <w:r>
+        <w:rPr>
+          <w:lang w:val="en-GB"/>
+        </w:rPr>
+        <w:t>: 23-01-202</w:t>
+      </w:r>
+      <w:r>
+        <w:rPr>
+          <w:lang w:val="en-GB"/>
+        </w:rPr>
+        <w:t>0</w:t>
+      </w:r>
+      <w:r>
+        <w:rPr>
+          <w:lang w:val="en-GB"/>
+        </w:rPr>
+        <w:br/>
+      </w:r>
+      <w:r>
+        <w:rPr>
+          <w:sz w:val="18"/>
+          <w:u w:val="single"/>
+          <w:lang w:val="en-GB"/>
+        </w:rPr>
+        <w:t>!Please take into consideration that during this project I have done 99.9% myself and that Bart has signed himself out.!</w:t>
+      </w:r>
+    </w:p>
+    <w:p>
+      <w:pPr>
+        <w:rPr>
+          <w:lang w:val="en-GB"/>
+        </w:rPr>
+      </w:pPr>
+      <w:r>
+        <w:rPr>
+          <w:u w:val="single"/>
+          <w:lang w:val="en-GB"/>
+        </w:rPr>
+        <w:t>Summary</w:t>
+      </w:r>
+    </w:p>
+    <w:p>
+      <w:pPr>
+        <w:rPr>
+          <w:lang w:val="en-GB"/>
+        </w:rPr>
+      </w:pPr>
+      <w:r>
+        <w:rPr>
+          <w:lang w:val="en-GB"/>
+        </w:rPr>
+        <w:t>My game is a very basi</w:t>
+      </w:r>
+      <w:r>
+        <w:rPr>
+          <w:lang w:val="en-GB"/>
+        </w:rPr>
+        <w:t xml:space="preserve">c </w:t>
+      </w:r>
+      <w:r>
+        <w:rPr>
+          <w:lang w:val="en-GB"/>
+        </w:rPr>
+        <w:t xml:space="preserve">adventure game where you make a few choices and with the right choices you obtain key pieces  which are used to open the boss room. One out of 7 rooms is a </w:t>
+      </w:r>
+      <w:proofErr w:type="spellStart"/>
+      <w:r>
+        <w:rPr>
+          <w:lang w:val="en-GB"/>
+        </w:rPr>
+        <w:t>traproom</w:t>
+      </w:r>
+      <w:proofErr w:type="spellEnd"/>
+      <w:r>
+        <w:rPr>
+          <w:lang w:val="en-GB"/>
+        </w:rPr>
+        <w:t>.</w:t>
+      </w:r>
+      <w:r>
+        <w:rPr>
+          <w:lang w:val="en-GB"/>
+        </w:rPr>
+        <w:br/>
+        <w:t>the implementation is not very special it is mostly using the already existing code from the book.</w:t>
+      </w:r>
+      <w:r>
+        <w:rPr>
+          <w:lang w:val="en-GB"/>
+        </w:rPr>
+        <w:br/>
+        <w:t>in my implementation</w:t>
+      </w:r>
+      <w:r>
+        <w:rPr>
+          <w:u w:val="single"/>
+          <w:lang w:val="en-GB"/>
+        </w:rPr>
+        <w:t xml:space="preserve"> I have specifically chosen not to incorporate weight or random items</w:t>
+      </w:r>
+      <w:r>
+        <w:rPr>
+          <w:u w:val="single"/>
+          <w:lang w:val="en-GB"/>
+        </w:rPr>
+        <w:t>!</w:t>
+      </w:r>
+      <w:r>
+        <w:rPr>
+          <w:lang w:val="en-GB"/>
+        </w:rPr>
+        <w:t xml:space="preserve"> as this is not fitting for my game.</w:t>
+      </w:r>
+    </w:p>
+    <w:p>
+      <w:pPr>
+        <w:rPr>
+          <w:lang w:val="en-GB"/>
+        </w:rPr>
+      </w:pPr>
+      <w:r>
+        <w:rPr>
+          <w:u w:val="single"/>
           <w:lang w:val="en-GB"/>
         </w:rPr>
         <w:t>Expansions</w:t>
       </w:r>
-      <w:r>
-        <w:rPr>
-          <w:lang w:val="en-GB"/>
-        </w:rPr>
-        <w:t>:</w:t>
-      </w:r>
-      <w:r>
-        <w:rPr>
-          <w:lang w:val="en-GB"/>
-        </w:rPr>
-        <w:t xml:space="preserve"> Trapdoor</w:t>
-      </w:r>
-      <w:r>
-        <w:rPr>
-          <w:lang w:val="en-GB"/>
-        </w:rPr>
-        <w:t xml:space="preserve"> &amp;</w:t>
-      </w:r>
-      <w:r>
-        <w:rPr>
-          <w:lang w:val="en-GB"/>
-        </w:rPr>
-        <w:t xml:space="preserve"> </w:t>
-      </w:r>
-      <w:r>
-        <w:rPr>
-          <w:lang w:val="en-GB"/>
-        </w:rPr>
-        <w:t>R</w:t>
-      </w:r>
-      <w:r>
-        <w:rPr>
-          <w:lang w:val="en-GB"/>
-        </w:rPr>
-        <w:t>estricted rooms</w:t>
-      </w:r>
-      <w:r>
-        <w:rPr>
-          <w:lang w:val="en-GB"/>
-        </w:rPr>
-        <w:br/>
-      </w:r>
-      <w:r>
-        <w:rPr>
-          <w:lang w:val="en-GB"/>
-        </w:rPr>
-        <w:t>Datum</w:t>
-      </w:r>
-      <w:r>
-        <w:rPr>
-          <w:lang w:val="en-GB"/>
-        </w:rPr>
-        <w:t>: 23-01-202</w:t>
-      </w:r>
-      <w:r>
-        <w:rPr>
-          <w:lang w:val="en-GB"/>
-        </w:rPr>
-        <w:t>0</w:t>
+    </w:p>
+    <w:p>
+      <w:pPr>
+        <w:rPr>
+          <w:lang w:val="en-GB"/>
+        </w:rPr>
+      </w:pPr>
+      <w:r>
+        <w:rPr>
+          <w:lang w:val="en-GB"/>
+        </w:rPr>
+        <w:t>Trapdoor</w:t>
+      </w:r>
+    </w:p>
+    <w:p>
+      <w:pPr>
+        <w:rPr>
+          <w:lang w:val="en-GB"/>
+        </w:rPr>
+      </w:pPr>
+      <w:r>
+        <w:rPr>
+          <w:lang w:val="en-GB"/>
+        </w:rPr>
+        <w:t>This is implemented by creating a</w:t>
+      </w:r>
+      <w:r>
+        <w:rPr>
+          <w:lang w:val="en-GB"/>
+        </w:rPr>
+        <w:t>n extra room in which you die immediately after entering.</w:t>
+      </w:r>
+      <w:r>
+        <w:rPr>
+          <w:lang w:val="en-GB"/>
+        </w:rPr>
+        <w:br/>
+        <w:t>this way you can make the choice whether to enter the hole or to not trust the hole and go back.</w:t>
+      </w:r>
+    </w:p>
+    <w:p>
+      <w:pPr>
+        <w:rPr>
+          <w:lang w:val="en-GB"/>
+        </w:rPr>
+      </w:pPr>
+      <w:r>
+        <w:rPr>
+          <w:lang w:val="en-GB"/>
+        </w:rPr>
+        <w:t>Restricted rooms</w:t>
+      </w:r>
+    </w:p>
+    <w:p>
+      <w:pPr>
+        <w:rPr>
+          <w:lang w:val="en-GB"/>
+        </w:rPr>
+      </w:pPr>
+      <w:r>
+        <w:rPr>
+          <w:lang w:val="en-GB"/>
+        </w:rPr>
+        <w:t>This way implemented by making separate room in which you will earn something making it possible to enter a new room.</w:t>
+      </w:r>
+      <w:r>
+        <w:rPr>
+          <w:lang w:val="en-GB"/>
+        </w:rPr>
+        <w:br/>
+        <w:t>I did this in the form of keys and a sword.</w:t>
+      </w:r>
+      <w:r>
+        <w:rPr>
+          <w:lang w:val="en-GB"/>
+        </w:rPr>
+        <w:br/>
+        <w:t xml:space="preserve">as soon as you enter the shop, a variable </w:t>
+      </w:r>
+      <w:proofErr w:type="spellStart"/>
+      <w:r>
+        <w:rPr>
+          <w:lang w:val="en-GB"/>
+        </w:rPr>
+        <w:t>visitedShop</w:t>
+      </w:r>
+      <w:proofErr w:type="spellEnd"/>
+      <w:r>
+        <w:rPr>
+          <w:lang w:val="en-GB"/>
+        </w:rPr>
+        <w:t xml:space="preserve"> changes to 1.</w:t>
+      </w:r>
+      <w:r>
+        <w:rPr>
+          <w:lang w:val="en-GB"/>
+        </w:rPr>
+        <w:br/>
+        <w:t xml:space="preserve">when you try to enter the cave it is checked whether </w:t>
+      </w:r>
+      <w:proofErr w:type="spellStart"/>
+      <w:r>
+        <w:rPr>
+          <w:lang w:val="en-GB"/>
+        </w:rPr>
+        <w:t>visitedShop</w:t>
+      </w:r>
+      <w:proofErr w:type="spellEnd"/>
+      <w:r>
+        <w:rPr>
+          <w:lang w:val="en-GB"/>
+        </w:rPr>
+        <w:t xml:space="preserve"> is 1 if not you get the message “I think you need something to go here</w:t>
+      </w:r>
+      <w:r>
+        <w:rPr>
+          <w:lang w:val="en-GB"/>
+        </w:rPr>
+        <w:t>”</w:t>
+      </w:r>
+    </w:p>
+    <w:p>
+      <w:pPr>
+        <w:rPr>
+          <w:lang w:val="en-GB"/>
+        </w:rPr>
+      </w:pPr>
+      <w:r>
+        <w:rPr>
+          <w:lang w:val="en-GB"/>
+        </w:rPr>
+        <w:t>the keys work almost exactly the same but because you need 5 pieces to enter the boss room they are stored in an array called keys when keys reaches a length of 5 another variable is set to 1(</w:t>
+      </w:r>
+      <w:proofErr w:type="spellStart"/>
+      <w:r>
+        <w:rPr>
+          <w:lang w:val="en-GB"/>
+        </w:rPr>
+        <w:t>bigKey</w:t>
+      </w:r>
+      <w:proofErr w:type="spellEnd"/>
+      <w:r>
+        <w:rPr>
+          <w:lang w:val="en-GB"/>
+        </w:rPr>
+        <w:t>)</w:t>
+      </w:r>
+      <w:r>
+        <w:rPr>
+          <w:lang w:val="en-GB"/>
+        </w:rPr>
+        <w:br/>
+        <w:t xml:space="preserve">if </w:t>
+      </w:r>
+      <w:proofErr w:type="spellStart"/>
+      <w:r>
+        <w:rPr>
+          <w:lang w:val="en-GB"/>
+        </w:rPr>
+        <w:t>bigKey</w:t>
+      </w:r>
+      <w:proofErr w:type="spellEnd"/>
+      <w:r>
+        <w:rPr>
+          <w:lang w:val="en-GB"/>
+        </w:rPr>
+        <w:t xml:space="preserve"> is 1 you are allowed to enter the boss room.</w:t>
       </w:r>
       <w:r>
         <w:rPr>
@@ -227,350 +481,107 @@
           <w:u w:val="single"/>
           <w:lang w:val="en-GB"/>
         </w:rPr>
-        <w:t>Summary</w:t>
-      </w:r>
-    </w:p>
-    <w:p>
-      <w:pPr>
-        <w:rPr>
-          <w:lang w:val="en-GB"/>
-        </w:rPr>
-      </w:pPr>
-      <w:r>
-        <w:rPr>
-          <w:lang w:val="en-GB"/>
-        </w:rPr>
-        <w:t xml:space="preserve">My game is a very basis adventure game where you make a few choices and with the right choices you obtain key pieces  which are used to open the boss room. One out of 7 rooms is a </w:t>
-      </w:r>
-      <w:proofErr w:type="spellStart"/>
-      <w:r>
-        <w:rPr>
-          <w:lang w:val="en-GB"/>
-        </w:rPr>
-        <w:t>traproom</w:t>
-      </w:r>
-      <w:proofErr w:type="spellEnd"/>
-      <w:r>
-        <w:rPr>
-          <w:lang w:val="en-GB"/>
-        </w:rPr>
-        <w:t>.</w:t>
-      </w:r>
-      <w:r>
-        <w:rPr>
-          <w:lang w:val="en-GB"/>
-        </w:rPr>
-        <w:br/>
-        <w:t>the implementation is not very special it is mostly using the already existing code from the book.</w:t>
-      </w:r>
-      <w:r>
-        <w:rPr>
-          <w:lang w:val="en-GB"/>
-        </w:rPr>
-        <w:br/>
-      </w:r>
-    </w:p>
-    <w:p>
-      <w:pPr>
-        <w:rPr>
-          <w:lang w:val="en-GB"/>
-        </w:rPr>
-      </w:pPr>
-      <w:r>
+        <w:t>Exceptions</w:t>
+      </w:r>
+    </w:p>
+    <w:p>
+      <w:pPr>
+        <w:rPr>
+          <w:lang w:val="en-GB"/>
+        </w:rPr>
+      </w:pPr>
+      <w:r>
+        <w:rPr>
+          <w:lang w:val="en-GB"/>
+        </w:rPr>
+        <w:t>I didn’t</w:t>
+      </w:r>
+      <w:r>
+        <w:rPr>
+          <w:lang w:val="en-GB"/>
+        </w:rPr>
+        <w:t xml:space="preserve"> deviate a lot from the original code.</w:t>
+      </w:r>
+    </w:p>
+    <w:p>
+      <w:pPr>
+        <w:rPr>
+          <w:lang w:val="en-GB"/>
+        </w:rPr>
+      </w:pPr>
+      <w:r>
+        <w:rPr>
+          <w:lang w:val="en-GB"/>
+        </w:rPr>
+        <w:t>Class room</w:t>
+      </w:r>
+      <w:r>
+        <w:rPr>
+          <w:lang w:val="en-GB"/>
+        </w:rPr>
+        <w:br/>
+        <w:t>something I did change is that I added 2 extra parameters to room not only does the room have a description I also gave it a name and an access Boolean.</w:t>
+      </w:r>
+      <w:r>
+        <w:rPr>
+          <w:lang w:val="en-GB"/>
+        </w:rPr>
+        <w:t xml:space="preserve"> This made it easy to lock rooms by default and to check what the current room is called.</w:t>
+      </w:r>
+    </w:p>
+    <w:p>
+      <w:pPr>
+        <w:rPr>
+          <w:lang w:val="en-GB"/>
+        </w:rPr>
+      </w:pPr>
+      <w:r>
+        <w:rPr>
+          <w:lang w:val="en-GB"/>
+        </w:rPr>
+        <w:t>I</w:t>
+      </w:r>
+      <w:r>
+        <w:rPr>
+          <w:lang w:val="en-GB"/>
+        </w:rPr>
+        <w:t xml:space="preserve">n get exit string </w:t>
+      </w:r>
+      <w:r>
+        <w:rPr>
+          <w:lang w:val="en-GB"/>
+        </w:rPr>
+        <w:t xml:space="preserve">I </w:t>
+      </w:r>
+      <w:r>
+        <w:rPr>
+          <w:lang w:val="en-GB"/>
+        </w:rPr>
+        <w:t>added that if the exit string is “directions:” to return nothing.</w:t>
+      </w:r>
+    </w:p>
+    <w:p>
+      <w:pPr>
+        <w:rPr>
+          <w:lang w:val="en-GB"/>
+        </w:rPr>
+      </w:pPr>
+      <w:r>
+        <w:rPr>
+          <w:lang w:val="en-GB"/>
+        </w:rPr>
+        <w:t>Further comments in the code should clarify everything</w:t>
+      </w:r>
+    </w:p>
+    <w:p>
+      <w:pPr>
         <w:rPr>
           <w:u w:val="single"/>
           <w:lang w:val="en-GB"/>
         </w:rPr>
-        <w:t>Expansions</w:t>
-      </w:r>
-    </w:p>
-    <w:p>
-      <w:pPr>
-        <w:rPr>
-          <w:lang w:val="en-GB"/>
-        </w:rPr>
-      </w:pPr>
-      <w:r>
-        <w:rPr>
-          <w:lang w:val="en-GB"/>
-        </w:rPr>
-        <w:t>Trapdoor</w:t>
-      </w:r>
-    </w:p>
-    <w:p>
-      <w:pPr>
-        <w:rPr>
-          <w:lang w:val="en-GB"/>
-        </w:rPr>
-      </w:pPr>
-      <w:r>
-        <w:rPr>
-          <w:lang w:val="en-GB"/>
-        </w:rPr>
-        <w:t>This is implemented by creating a</w:t>
-      </w:r>
-      <w:r>
-        <w:rPr>
-          <w:lang w:val="en-GB"/>
-        </w:rPr>
-        <w:t>n extra room in which you die immediately after entering.</w:t>
-      </w:r>
-      <w:r>
-        <w:rPr>
-          <w:lang w:val="en-GB"/>
-        </w:rPr>
-        <w:br/>
-        <w:t>this way you can make the choice whether to enter the hole or to not trust the hole and go back.</w:t>
-      </w:r>
-    </w:p>
-    <w:p>
-      <w:pPr>
-        <w:rPr>
-          <w:lang w:val="en-GB"/>
-        </w:rPr>
-      </w:pPr>
-      <w:r>
-        <w:rPr>
-          <w:lang w:val="en-GB"/>
-        </w:rPr>
-        <w:t>Restricted rooms</w:t>
-      </w:r>
-    </w:p>
-    <w:p>
-      <w:pPr>
-        <w:rPr>
-          <w:lang w:val="en-GB"/>
-        </w:rPr>
-      </w:pPr>
-      <w:r>
-        <w:rPr>
-          <w:lang w:val="en-GB"/>
-        </w:rPr>
-        <w:t>This way implemented by making separate room in which you will earn something making it possible to enter a new room.</w:t>
-      </w:r>
-      <w:r>
-        <w:rPr>
-          <w:lang w:val="en-GB"/>
-        </w:rPr>
-        <w:br/>
-        <w:t>I did this in the form of keys and a sword.</w:t>
-      </w:r>
-      <w:r>
-        <w:rPr>
-          <w:lang w:val="en-GB"/>
-        </w:rPr>
-        <w:br/>
-        <w:t xml:space="preserve">as soon as you enter the shop, a variable </w:t>
-      </w:r>
-      <w:proofErr w:type="spellStart"/>
-      <w:r>
-        <w:rPr>
-          <w:lang w:val="en-GB"/>
-        </w:rPr>
-        <w:t>visitedShop</w:t>
-      </w:r>
-      <w:proofErr w:type="spellEnd"/>
-      <w:r>
-        <w:rPr>
-          <w:lang w:val="en-GB"/>
-        </w:rPr>
-        <w:t xml:space="preserve"> changes to 1.</w:t>
-      </w:r>
-      <w:r>
-        <w:rPr>
-          <w:lang w:val="en-GB"/>
-        </w:rPr>
-        <w:br/>
-        <w:t xml:space="preserve">when you try to enter the cave it is checked whether </w:t>
-      </w:r>
-      <w:proofErr w:type="spellStart"/>
-      <w:r>
-        <w:rPr>
-          <w:lang w:val="en-GB"/>
-        </w:rPr>
-        <w:t>visitedShop</w:t>
-      </w:r>
-      <w:proofErr w:type="spellEnd"/>
-      <w:r>
-        <w:rPr>
-          <w:lang w:val="en-GB"/>
-        </w:rPr>
-        <w:t xml:space="preserve"> is 1 if not you get the message “I think you need something to go here</w:t>
-      </w:r>
-      <w:r>
-        <w:rPr>
-          <w:lang w:val="en-GB"/>
-        </w:rPr>
-        <w:t>”</w:t>
-      </w:r>
-    </w:p>
-    <w:p>
-      <w:pPr>
-        <w:rPr>
-          <w:lang w:val="en-GB"/>
-        </w:rPr>
-      </w:pPr>
-      <w:r>
-        <w:rPr>
-          <w:lang w:val="en-GB"/>
-        </w:rPr>
-        <w:t>the keys work almost exactly the same but because you need 5 pieces to enter the boss room they are stored in an array called keys when keys reaches a length of 5 another variable is set to 1(</w:t>
-      </w:r>
-      <w:proofErr w:type="spellStart"/>
-      <w:r>
-        <w:rPr>
-          <w:lang w:val="en-GB"/>
-        </w:rPr>
-        <w:t>bigKey</w:t>
-      </w:r>
-      <w:proofErr w:type="spellEnd"/>
-      <w:r>
-        <w:rPr>
-          <w:lang w:val="en-GB"/>
-        </w:rPr>
-        <w:t>)</w:t>
-      </w:r>
-      <w:r>
-        <w:rPr>
-          <w:lang w:val="en-GB"/>
-        </w:rPr>
-        <w:br/>
-        <w:t xml:space="preserve">if </w:t>
-      </w:r>
-      <w:proofErr w:type="spellStart"/>
-      <w:r>
-        <w:rPr>
-          <w:lang w:val="en-GB"/>
-        </w:rPr>
-        <w:t>bigKey</w:t>
-      </w:r>
-      <w:proofErr w:type="spellEnd"/>
-      <w:r>
-        <w:rPr>
-          <w:lang w:val="en-GB"/>
-        </w:rPr>
-        <w:t xml:space="preserve"> is 1 you are allowed to enter the boss room.</w:t>
-      </w:r>
-      <w:r>
-        <w:rPr>
-          <w:lang w:val="en-GB"/>
-        </w:rPr>
-        <w:br/>
-      </w:r>
-    </w:p>
-    <w:p>
-      <w:pPr>
-        <w:rPr>
-          <w:lang w:val="en-GB"/>
-        </w:rPr>
-      </w:pPr>
-      <w:r>
-        <w:rPr>
-          <w:u w:val="single"/>
-          <w:lang w:val="en-GB"/>
-        </w:rPr>
-        <w:t>Exceptions</w:t>
-      </w:r>
-    </w:p>
-    <w:p>
-      <w:pPr>
-        <w:rPr>
-          <w:lang w:val="en-GB"/>
-        </w:rPr>
-      </w:pPr>
-      <w:r>
-        <w:rPr>
-          <w:lang w:val="en-GB"/>
-        </w:rPr>
-        <w:t>I didn’t</w:t>
-      </w:r>
-      <w:r>
-        <w:rPr>
-          <w:lang w:val="en-GB"/>
-        </w:rPr>
-        <w:t xml:space="preserve"> deviate a lot from the original code.</w:t>
-      </w:r>
-    </w:p>
-    <w:p>
-      <w:pPr>
-        <w:rPr>
-          <w:lang w:val="en-GB"/>
-        </w:rPr>
-      </w:pPr>
-      <w:r>
-        <w:rPr>
-          <w:lang w:val="en-GB"/>
-        </w:rPr>
-        <w:t>Class room</w:t>
-      </w:r>
-      <w:r>
-        <w:rPr>
-          <w:lang w:val="en-GB"/>
-        </w:rPr>
-        <w:br/>
-        <w:t>something I did change is that I added 2 extra parameters to room not only does the room have a description I also gave it a name and an access Boolean.</w:t>
-      </w:r>
-      <w:r>
-        <w:rPr>
-          <w:lang w:val="en-GB"/>
-        </w:rPr>
-        <w:t xml:space="preserve"> This made it easy to lock rooms by default and to check what the current room is called.</w:t>
-      </w:r>
-    </w:p>
-    <w:p>
-      <w:pPr>
-        <w:rPr>
-          <w:lang w:val="en-GB"/>
-        </w:rPr>
-      </w:pPr>
-      <w:r>
-        <w:rPr>
-          <w:lang w:val="en-GB"/>
-        </w:rPr>
-        <w:t>I</w:t>
-      </w:r>
-      <w:r>
-        <w:rPr>
-          <w:lang w:val="en-GB"/>
-        </w:rPr>
-        <w:t xml:space="preserve">n get exit string </w:t>
-      </w:r>
-      <w:r>
-        <w:rPr>
-          <w:lang w:val="en-GB"/>
-        </w:rPr>
-        <w:t xml:space="preserve">I </w:t>
-      </w:r>
-      <w:r>
-        <w:rPr>
-          <w:lang w:val="en-GB"/>
-        </w:rPr>
-        <w:t>added that if the exit string is “directions:” to return nothing.</w:t>
-      </w:r>
-    </w:p>
-    <w:p>
-      <w:pPr>
-        <w:rPr>
-          <w:u w:val="single"/>
-          <w:lang w:val="en-GB"/>
-        </w:rPr>
-      </w:pPr>
-    </w:p>
-    <w:p>
-      <w:pPr>
-        <w:rPr>
-          <w:u w:val="single"/>
-          <w:lang w:val="en-GB"/>
-        </w:rPr>
-      </w:pPr>
-    </w:p>
-    <w:p>
-      <w:pPr>
-        <w:rPr>
-          <w:u w:val="single"/>
-          <w:lang w:val="en-GB"/>
-        </w:rPr>
-      </w:pPr>
+      </w:pPr>
+      <w:bookmarkStart w:id="0" w:name="_GoBack"/>
+      <w:bookmarkEnd w:id="0"/>
     </w:p>
     <w:p>
       <w:pPr>
@@ -650,19 +661,7 @@
         <w:rPr>
           <w:lang w:val="en-GB"/>
         </w:rPr>
-        <w:t xml:space="preserve"> before acquiring all the 5 key pieces, </w:t>
-      </w:r>
-      <w:r>
-        <w:rPr>
-          <w:lang w:val="en-GB"/>
-        </w:rPr>
-        <w:t>the game will tell you that you need something to go into the</w:t>
-      </w:r>
-      <w:r>
-        <w:rPr>
-          <w:lang w:val="en-GB"/>
-        </w:rPr>
-        <w:t xml:space="preserve"> room.</w:t>
+        <w:t xml:space="preserve"> before acquiring all the 5 key pieces, the game will tell you that you need something to go into the room.</w:t>
       </w:r>
     </w:p>
     <w:p>
@@ -694,20 +693,207 @@
     <w:p>
       <w:pPr>
         <w:rPr>
-          <w:lang w:val="en-GB"/>
-        </w:rPr>
-      </w:pPr>
-      <w:r>
-        <w:rPr>
-          <w:lang w:val="en-GB"/>
-        </w:rPr>
-        <w:br/>
-      </w:r>
-      <w:r>
-        <w:rPr>
           <w:u w:val="single"/>
           <w:lang w:val="en-GB"/>
         </w:rPr>
+      </w:pPr>
+      <w:r>
+        <w:rPr>
+          <w:u w:val="single"/>
+          <w:lang w:val="en-GB"/>
+        </w:rPr>
+        <w:t>The</w:t>
+      </w:r>
+      <w:r>
+        <w:rPr>
+          <w:u w:val="single"/>
+          <w:lang w:val="en-GB"/>
+        </w:rPr>
+        <w:t xml:space="preserve"> quickest way to </w:t>
+      </w:r>
+      <w:r>
+        <w:rPr>
+          <w:u w:val="single"/>
+          <w:lang w:val="en-GB"/>
+        </w:rPr>
+        <w:t xml:space="preserve">finish the </w:t>
+      </w:r>
+      <w:r>
+        <w:rPr>
+          <w:u w:val="single"/>
+          <w:lang w:val="en-GB"/>
+        </w:rPr>
+        <w:t>game</w:t>
+      </w:r>
+      <w:r>
+        <w:rPr>
+          <w:u w:val="single"/>
+          <w:lang w:val="en-GB"/>
+        </w:rPr>
+        <w:t>(</w:t>
+      </w:r>
+      <w:proofErr w:type="spellStart"/>
+      <w:r>
+        <w:rPr>
+          <w:u w:val="single"/>
+          <w:lang w:val="en-GB"/>
+        </w:rPr>
+        <w:t>tekst</w:t>
+      </w:r>
+      <w:proofErr w:type="spellEnd"/>
+      <w:r>
+        <w:rPr>
+          <w:u w:val="single"/>
+          <w:lang w:val="en-GB"/>
+        </w:rPr>
+        <w:t>):</w:t>
+      </w:r>
+    </w:p>
+    <w:p>
+      <w:pPr>
+        <w:rPr>
+          <w:lang w:val="en-GB"/>
+        </w:rPr>
+      </w:pPr>
+      <w:r>
+        <w:rPr>
+          <w:lang w:val="en-GB"/>
+        </w:rPr>
+        <w:t>Go into the town catch a butterfly , visit all three houses, pick up bone for extra dialogue(in one of the houses), try to enter the cave(fail) and then enter the shop.</w:t>
+      </w:r>
+    </w:p>
+    <w:p>
+      <w:pPr>
+        <w:rPr>
+          <w:lang w:val="en-GB"/>
+        </w:rPr>
+      </w:pPr>
+      <w:r>
+        <w:rPr>
+          <w:lang w:val="en-GB"/>
+        </w:rPr>
+        <w:t>Then enter the cave for real.</w:t>
+      </w:r>
+    </w:p>
+    <w:p>
+      <w:pPr>
+        <w:rPr>
+          <w:lang w:val="en-GB"/>
+        </w:rPr>
+      </w:pPr>
+      <w:r>
+        <w:rPr>
+          <w:lang w:val="en-GB"/>
+        </w:rPr>
+        <w:t xml:space="preserve">Try to enter </w:t>
+      </w:r>
+      <w:proofErr w:type="spellStart"/>
+      <w:r>
+        <w:rPr>
+          <w:lang w:val="en-GB"/>
+        </w:rPr>
+        <w:t>middle.room</w:t>
+      </w:r>
+      <w:proofErr w:type="spellEnd"/>
+      <w:r>
+        <w:rPr>
+          <w:lang w:val="en-GB"/>
+        </w:rPr>
+        <w:t>(fail because it’s locked)</w:t>
+      </w:r>
+    </w:p>
+    <w:p>
+      <w:pPr>
+        <w:rPr>
+          <w:lang w:val="en-GB"/>
+        </w:rPr>
+      </w:pPr>
+      <w:r>
+        <w:rPr>
+          <w:lang w:val="en-GB"/>
+        </w:rPr>
+        <w:t xml:space="preserve">Enter the rooms </w:t>
+      </w:r>
+      <w:proofErr w:type="spellStart"/>
+      <w:r>
+        <w:rPr>
+          <w:lang w:val="en-GB"/>
+        </w:rPr>
+        <w:t>left,less.left,mid-right,less.right</w:t>
+      </w:r>
+      <w:proofErr w:type="spellEnd"/>
+      <w:r>
+        <w:rPr>
+          <w:lang w:val="en-GB"/>
+        </w:rPr>
+        <w:t xml:space="preserve"> and right.</w:t>
+      </w:r>
+      <w:r>
+        <w:rPr>
+          <w:lang w:val="en-GB"/>
+        </w:rPr>
+        <w:br/>
+        <w:t>choose the correct option and earn key pieces.</w:t>
+      </w:r>
+    </w:p>
+    <w:p>
+      <w:pPr>
+        <w:rPr>
+          <w:lang w:val="en-GB"/>
+        </w:rPr>
+      </w:pPr>
+      <w:r>
+        <w:rPr>
+          <w:lang w:val="en-GB"/>
+        </w:rPr>
+        <w:t xml:space="preserve">Enter the room mid-left go into the hole and die. You keep your </w:t>
+      </w:r>
+      <w:proofErr w:type="spellStart"/>
+      <w:r>
+        <w:rPr>
+          <w:lang w:val="en-GB"/>
+        </w:rPr>
+        <w:t>stuf</w:t>
+      </w:r>
+      <w:proofErr w:type="spellEnd"/>
+      <w:r>
+        <w:rPr>
+          <w:lang w:val="en-GB"/>
+        </w:rPr>
+        <w:t xml:space="preserve"> so enter the cave again and go into the </w:t>
+      </w:r>
+      <w:proofErr w:type="spellStart"/>
+      <w:r>
+        <w:rPr>
+          <w:lang w:val="en-GB"/>
+        </w:rPr>
+        <w:t>middle.room</w:t>
+      </w:r>
+      <w:proofErr w:type="spellEnd"/>
+      <w:r>
+        <w:rPr>
+          <w:lang w:val="en-GB"/>
+        </w:rPr>
+        <w:t xml:space="preserve"> defeat the monster here and get a happy ending</w:t>
+      </w:r>
+    </w:p>
+    <w:p>
+      <w:pPr>
+        <w:rPr>
+          <w:lang w:val="en-GB"/>
+        </w:rPr>
+      </w:pPr>
+      <w:r>
+        <w:rPr>
+          <w:lang w:val="en-GB"/>
+        </w:rPr>
+        <w:br/>
+      </w:r>
+      <w:r>
+        <w:rPr>
+          <w:u w:val="single"/>
+          <w:lang w:val="en-GB"/>
+        </w:rPr>
         <w:t xml:space="preserve">The quickest way to </w:t>
       </w:r>
       <w:r>
@@ -729,6 +915,13 @@
           <w:u w:val="single"/>
           <w:lang w:val="en-GB"/>
         </w:rPr>
+        <w:t>(command guide)</w:t>
+      </w:r>
+      <w:r>
+        <w:rPr>
+          <w:u w:val="single"/>
+          <w:lang w:val="en-GB"/>
+        </w:rPr>
         <w:t>:</w:t>
       </w:r>
     </w:p>
@@ -752,12 +945,6 @@
           <w:lang w:val="en-GB"/>
         </w:rPr>
         <w:br/>
-      </w:r>
-      <w:r>
-        <w:rPr>
-          <w:sz w:val="20"/>
-          <w:lang w:val="en-GB"/>
-        </w:rPr>
         <w:t>go outside</w:t>
       </w:r>
       <w:r>
@@ -766,6 +953,14 @@
           <w:lang w:val="en-GB"/>
         </w:rPr>
         <w:br/>
+        <w:t>catch</w:t>
+      </w:r>
+      <w:r>
+        <w:rPr>
+          <w:sz w:val="20"/>
+          <w:lang w:val="en-GB"/>
+        </w:rPr>
+        <w:br/>
         <w:t xml:space="preserve">go </w:t>
       </w:r>
       <w:proofErr w:type="spellStart"/>
@@ -783,12 +978,6 @@
           <w:lang w:val="en-GB"/>
         </w:rPr>
         <w:br/>
-      </w:r>
-      <w:r>
-        <w:rPr>
-          <w:sz w:val="20"/>
-          <w:lang w:val="en-GB"/>
-        </w:rPr>
         <w:t>go outside</w:t>
       </w:r>
       <w:r>
@@ -814,12 +1003,6 @@
           <w:lang w:val="en-GB"/>
         </w:rPr>
         <w:br/>
-      </w:r>
-      <w:r>
-        <w:rPr>
-          <w:sz w:val="20"/>
-          <w:lang w:val="en-GB"/>
-        </w:rPr>
         <w:t>go outside</w:t>
       </w:r>
       <w:r>
@@ -845,12 +1028,14 @@
           <w:lang w:val="en-GB"/>
         </w:rPr>
         <w:br/>
-      </w:r>
-      <w:r>
-        <w:rPr>
-          <w:sz w:val="20"/>
-          <w:lang w:val="en-GB"/>
-        </w:rPr>
+        <w:t>pickup</w:t>
+      </w:r>
+      <w:r>
+        <w:rPr>
+          <w:sz w:val="20"/>
+          <w:lang w:val="en-GB"/>
+        </w:rPr>
+        <w:br/>
         <w:t>go outside</w:t>
       </w:r>
       <w:r>
@@ -949,12 +1134,6 @@
           <w:lang w:val="en-GB"/>
         </w:rPr>
         <w:br/>
-      </w:r>
-      <w:r>
-        <w:rPr>
-          <w:sz w:val="20"/>
-          <w:lang w:val="en-GB"/>
-        </w:rPr>
         <w:t xml:space="preserve">go </w:t>
       </w:r>
       <w:proofErr w:type="spellStart"/>
@@ -980,6 +1159,13 @@
           <w:lang w:val="en-GB"/>
         </w:rPr>
         <w:br/>
+      </w:r>
+      <w:r>
+        <w:rPr>
+          <w:sz w:val="20"/>
+          <w:lang w:val="en-GB"/>
+        </w:rPr>
+        <w:lastRenderedPageBreak/>
         <w:t>go hole(</w:t>
       </w:r>
       <w:proofErr w:type="spellStart"/>
@@ -1183,16 +1369,7 @@
           <w:lang w:val="en-GB"/>
         </w:rPr>
         <w:br/>
-        <w:t>go fight(you will be se</w:t>
-      </w:r>
-      <w:bookmarkStart w:id="0" w:name="_GoBack"/>
-      <w:bookmarkEnd w:id="0"/>
-      <w:r>
-        <w:rPr>
-          <w:sz w:val="20"/>
-          <w:lang w:val="en-GB"/>
-        </w:rPr>
-        <w:t>nd to the end room and have won the game)</w:t>
+        <w:t>go fight(you will be send to the end room and have won the game)</w:t>
       </w:r>
       <w:r>
         <w:rPr>
@@ -1964,7 +2141,7 @@
 </file>
 
 <file path=customXml/itemProps1.xml><?xml version="1.0" encoding="utf-8"?>
-<ds:datastoreItem xmlns:ds="http://schemas.openxmlformats.org/officeDocument/2006/customXml" ds:itemID="{A35B0E8D-ACAF-493F-8927-200F9BB9F81A}">
+<ds:datastoreItem xmlns:ds="http://schemas.openxmlformats.org/officeDocument/2006/customXml" ds:itemID="{760B50B1-3940-45E6-A6A8-8E1F3DC132F9}">
   <ds:schemaRefs>
     <ds:schemaRef ds:uri="http://schemas.openxmlformats.org/officeDocument/2006/bibliography"/>
   </ds:schemaRefs>

</xml_diff>